<commit_message>
Se agrega informacion del analisis para la sustentacion
</commit_message>
<xml_diff>
--- a/informe.docx
+++ b/informe.docx
@@ -159,6 +159,45 @@
       <w:pPr>
         <w:pStyle w:val="Prrafodelista"/>
       </w:pPr>
+      <w:r>
+        <w:t>El registro 74HC595 permite convertir datos en formato serial a paralelo. Es un chip ideal para expandir las salidas digitales de nuestro Arduino/Pic, 3 pines de Arduino pueden manejar sin problema más de 500 salidas. El 74HC595 es utilizado en la construcción de Matrices/Cubos LED, manejo de Relays y más.</w:t>
+      </w:r>
+      <w:r>
+        <w:t xml:space="preserve"> </w:t>
+      </w:r>
+    </w:p>
+    <w:p>
+      <w:pPr>
+        <w:pStyle w:val="Prrafodelista"/>
+      </w:pPr>
+    </w:p>
+    <w:p>
+      <w:pPr>
+        <w:pStyle w:val="Prrafodelista"/>
+      </w:pPr>
+      <w:r>
+        <w:t xml:space="preserve">Utilizando esto como base podemos implementar el </w:t>
+      </w:r>
+      <w:r>
+        <w:t>74HC595</w:t>
+      </w:r>
+      <w:r>
+        <w:t xml:space="preserve"> ocho veces para crear una matriz de 8x8 con solo un pin digital.</w:t>
+      </w:r>
+    </w:p>
+    <w:p>
+      <w:pPr>
+        <w:pStyle w:val="Prrafodelista"/>
+      </w:pPr>
+    </w:p>
+    <w:p>
+      <w:pPr>
+        <w:pStyle w:val="Prrafodelista"/>
+      </w:pPr>
+      <w:r>
+        <w:lastRenderedPageBreak/>
+        <w:t>Después de esto nos quedaría la implementación del código que es mucho mas sencillo, para la creación de los patrones podríamos tener matrices fijas, en donde el usuario por medio de un menú de opciones pueda seleccionar cual patrón quiere que proyecte la matriz de leds de 8x8.</w:t>
+      </w:r>
     </w:p>
     <w:sectPr>
       <w:pgSz w:w="12240" w:h="15840"/>

</xml_diff>

<commit_message>
Se agrega informacion de desarrollo
</commit_message>
<xml_diff>
--- a/informe.docx
+++ b/informe.docx
@@ -160,7 +160,23 @@
         <w:pStyle w:val="Prrafodelista"/>
       </w:pPr>
       <w:r>
-        <w:t>El registro 74HC595 permite convertir datos en formato serial a paralelo. Es un chip ideal para expandir las salidas digitales de nuestro Arduino/Pic, 3 pines de Arduino pueden manejar sin problema más de 500 salidas. El 74HC595 es utilizado en la construcción de Matrices/Cubos LED, manejo de Relays y más.</w:t>
+        <w:t>El registro 74HC595 permite convertir datos en formato serial a paralelo. Es un chip ideal para expandir las salidas digitales de nuestro Arduino/</w:t>
+      </w:r>
+      <w:proofErr w:type="spellStart"/>
+      <w:r>
+        <w:t>Pic</w:t>
+      </w:r>
+      <w:proofErr w:type="spellEnd"/>
+      <w:r>
+        <w:t xml:space="preserve">, 3 pines de Arduino pueden manejar sin problema más de 500 salidas. El 74HC595 es utilizado en la construcción de Matrices/Cubos LED, manejo de </w:t>
+      </w:r>
+      <w:proofErr w:type="spellStart"/>
+      <w:r>
+        <w:t>Relays</w:t>
+      </w:r>
+      <w:proofErr w:type="spellEnd"/>
+      <w:r>
+        <w:t xml:space="preserve"> y más.</w:t>
       </w:r>
       <w:r>
         <w:t xml:space="preserve"> </w:t>
@@ -196,8 +212,212 @@
       </w:pPr>
       <w:r>
         <w:lastRenderedPageBreak/>
+        <w:t>Usando este video como ejemplo.</w:t>
+      </w:r>
+    </w:p>
+    <w:p>
+      <w:pPr>
+        <w:pStyle w:val="Prrafodelista"/>
+      </w:pPr>
+    </w:p>
+    <w:p>
+      <w:pPr>
+        <w:pStyle w:val="Prrafodelista"/>
+      </w:pPr>
+      <w:r>
+        <w:drawing>
+          <wp:inline distT="0" distB="0" distL="0" distR="0" wp14:anchorId="6306200A" wp14:editId="09697DC5">
+            <wp:extent cx="5612130" cy="3401695"/>
+            <wp:effectExtent l="0" t="0" r="7620" b="8255"/>
+            <wp:docPr id="632043077" name="Imagen 1"/>
+            <wp:cNvGraphicFramePr>
+              <a:graphicFrameLocks xmlns:a="http://schemas.openxmlformats.org/drawingml/2006/main" noChangeAspect="1"/>
+            </wp:cNvGraphicFramePr>
+            <a:graphic xmlns:a="http://schemas.openxmlformats.org/drawingml/2006/main">
+              <a:graphicData uri="http://schemas.openxmlformats.org/drawingml/2006/picture">
+                <pic:pic xmlns:pic="http://schemas.openxmlformats.org/drawingml/2006/picture">
+                  <pic:nvPicPr>
+                    <pic:cNvPr id="632043077" name=""/>
+                    <pic:cNvPicPr/>
+                  </pic:nvPicPr>
+                  <pic:blipFill>
+                    <a:blip r:embed="rId7"/>
+                    <a:stretch>
+                      <a:fillRect/>
+                    </a:stretch>
+                  </pic:blipFill>
+                  <pic:spPr>
+                    <a:xfrm>
+                      <a:off x="0" y="0"/>
+                      <a:ext cx="5612130" cy="3401695"/>
+                    </a:xfrm>
+                    <a:prstGeom prst="rect">
+                      <a:avLst/>
+                    </a:prstGeom>
+                  </pic:spPr>
+                </pic:pic>
+              </a:graphicData>
+            </a:graphic>
+          </wp:inline>
+        </w:drawing>
+      </w:r>
+    </w:p>
+    <w:p>
+      <w:pPr>
+        <w:pStyle w:val="Prrafodelista"/>
+      </w:pPr>
+    </w:p>
+    <w:p>
+      <w:pPr>
+        <w:pStyle w:val="Prrafodelista"/>
+      </w:pPr>
+      <w:r>
         <w:t>Después de esto nos quedaría la implementación del código que es mucho mas sencillo, para la creación de los patrones podríamos tener matrices fijas, en donde el usuario por medio de un menú de opciones pueda seleccionar cual patrón quiere que proyecte la matriz de leds de 8x8.</w:t>
       </w:r>
+    </w:p>
+    <w:p>
+      <w:pPr>
+        <w:pStyle w:val="Prrafodelista"/>
+      </w:pPr>
+    </w:p>
+    <w:p>
+      <w:pPr>
+        <w:pStyle w:val="Prrafodelista"/>
+      </w:pPr>
+      <w:r>
+        <w:drawing>
+          <wp:inline distT="0" distB="0" distL="0" distR="0" wp14:anchorId="224BCDCD" wp14:editId="6F3686AF">
+            <wp:extent cx="5612130" cy="2840355"/>
+            <wp:effectExtent l="0" t="0" r="7620" b="0"/>
+            <wp:docPr id="1672870669" name="Imagen 1"/>
+            <wp:cNvGraphicFramePr>
+              <a:graphicFrameLocks xmlns:a="http://schemas.openxmlformats.org/drawingml/2006/main" noChangeAspect="1"/>
+            </wp:cNvGraphicFramePr>
+            <a:graphic xmlns:a="http://schemas.openxmlformats.org/drawingml/2006/main">
+              <a:graphicData uri="http://schemas.openxmlformats.org/drawingml/2006/picture">
+                <pic:pic xmlns:pic="http://schemas.openxmlformats.org/drawingml/2006/picture">
+                  <pic:nvPicPr>
+                    <pic:cNvPr id="1672870669" name=""/>
+                    <pic:cNvPicPr/>
+                  </pic:nvPicPr>
+                  <pic:blipFill>
+                    <a:blip r:embed="rId8"/>
+                    <a:stretch>
+                      <a:fillRect/>
+                    </a:stretch>
+                  </pic:blipFill>
+                  <pic:spPr>
+                    <a:xfrm>
+                      <a:off x="0" y="0"/>
+                      <a:ext cx="5612130" cy="2840355"/>
+                    </a:xfrm>
+                    <a:prstGeom prst="rect">
+                      <a:avLst/>
+                    </a:prstGeom>
+                  </pic:spPr>
+                </pic:pic>
+              </a:graphicData>
+            </a:graphic>
+          </wp:inline>
+        </w:drawing>
+      </w:r>
+    </w:p>
+    <w:p>
+      <w:pPr>
+        <w:pStyle w:val="Prrafodelista"/>
+      </w:pPr>
+    </w:p>
+    <w:p>
+      <w:pPr>
+        <w:pStyle w:val="Prrafodelista"/>
+      </w:pPr>
+    </w:p>
+    <w:p>
+      <w:pPr>
+        <w:pStyle w:val="Prrafodelista"/>
+      </w:pPr>
+      <w:r>
+        <w:lastRenderedPageBreak/>
+        <w:t xml:space="preserve">Se procede a conectar los leds y las resistencias </w:t>
+      </w:r>
+    </w:p>
+    <w:p>
+      <w:pPr>
+        <w:pStyle w:val="Prrafodelista"/>
+      </w:pPr>
+    </w:p>
+    <w:p>
+      <w:pPr>
+        <w:pStyle w:val="Prrafodelista"/>
+      </w:pPr>
+      <w:r>
+        <w:drawing>
+          <wp:inline distT="0" distB="0" distL="0" distR="0" wp14:anchorId="7EC5941E" wp14:editId="3D4939EC">
+            <wp:extent cx="5612130" cy="3286760"/>
+            <wp:effectExtent l="0" t="0" r="7620" b="8890"/>
+            <wp:docPr id="1433639751" name="Imagen 1"/>
+            <wp:cNvGraphicFramePr>
+              <a:graphicFrameLocks xmlns:a="http://schemas.openxmlformats.org/drawingml/2006/main" noChangeAspect="1"/>
+            </wp:cNvGraphicFramePr>
+            <a:graphic xmlns:a="http://schemas.openxmlformats.org/drawingml/2006/main">
+              <a:graphicData uri="http://schemas.openxmlformats.org/drawingml/2006/picture">
+                <pic:pic xmlns:pic="http://schemas.openxmlformats.org/drawingml/2006/picture">
+                  <pic:nvPicPr>
+                    <pic:cNvPr id="1433639751" name=""/>
+                    <pic:cNvPicPr/>
+                  </pic:nvPicPr>
+                  <pic:blipFill>
+                    <a:blip r:embed="rId9"/>
+                    <a:stretch>
+                      <a:fillRect/>
+                    </a:stretch>
+                  </pic:blipFill>
+                  <pic:spPr>
+                    <a:xfrm>
+                      <a:off x="0" y="0"/>
+                      <a:ext cx="5612130" cy="3286760"/>
+                    </a:xfrm>
+                    <a:prstGeom prst="rect">
+                      <a:avLst/>
+                    </a:prstGeom>
+                  </pic:spPr>
+                </pic:pic>
+              </a:graphicData>
+            </a:graphic>
+          </wp:inline>
+        </w:drawing>
+      </w:r>
+    </w:p>
+    <w:p>
+      <w:pPr>
+        <w:pStyle w:val="Prrafodelista"/>
+      </w:pPr>
+    </w:p>
+    <w:p>
+      <w:pPr>
+        <w:pStyle w:val="Prrafodelista"/>
+      </w:pPr>
+      <w:proofErr w:type="gramStart"/>
+      <w:r>
+        <w:t>Link :</w:t>
+      </w:r>
+      <w:proofErr w:type="gramEnd"/>
+      <w:r>
+        <w:t xml:space="preserve"> </w:t>
+      </w:r>
+      <w:hyperlink r:id="rId10" w:history="1">
+        <w:r>
+          <w:rPr>
+            <w:rStyle w:val="Hipervnculo"/>
+          </w:rPr>
+          <w:t>https://www.tinkercad.com/things/6ohtT7kqFw1-smooth-wolt-rottis/editel?ten</w:t>
+        </w:r>
+      </w:hyperlink>
+    </w:p>
+    <w:p>
+      <w:pPr>
+        <w:pStyle w:val="Prrafodelista"/>
+      </w:pPr>
     </w:p>
     <w:sectPr>
       <w:pgSz w:w="12240" w:h="15840"/>
@@ -745,6 +965,29 @@
       <w:contextualSpacing/>
     </w:pPr>
   </w:style>
+  <w:style w:type="character" w:styleId="Hipervnculo">
+    <w:name w:val="Hyperlink"/>
+    <w:basedOn w:val="Fuentedeprrafopredeter"/>
+    <w:uiPriority w:val="99"/>
+    <w:unhideWhenUsed/>
+    <w:rsid w:val="00381A53"/>
+    <w:rPr>
+      <w:color w:val="0563C1" w:themeColor="hyperlink"/>
+      <w:u w:val="single"/>
+    </w:rPr>
+  </w:style>
+  <w:style w:type="character" w:styleId="Mencinsinresolver">
+    <w:name w:val="Unresolved Mention"/>
+    <w:basedOn w:val="Fuentedeprrafopredeter"/>
+    <w:uiPriority w:val="99"/>
+    <w:semiHidden/>
+    <w:unhideWhenUsed/>
+    <w:rsid w:val="00381A53"/>
+    <w:rPr>
+      <w:color w:val="605E5C"/>
+      <w:shd w:val="clear" w:color="auto" w:fill="E1DFDD"/>
+    </w:rPr>
+  </w:style>
 </w:styles>
 </file>
 

</xml_diff>

<commit_message>
Se agrega el codigo c++ y actualizo el informe
</commit_message>
<xml_diff>
--- a/informe.docx
+++ b/informe.docx
@@ -40,6 +40,9 @@
         <w:pStyle w:val="Prrafodelista"/>
       </w:pPr>
       <w:r>
+        <w:rPr>
+          <w:noProof/>
+        </w:rPr>
         <w:drawing>
           <wp:inline distT="0" distB="0" distL="0" distR="0" wp14:anchorId="01B16D4E" wp14:editId="5ED50BA1">
             <wp:extent cx="3522428" cy="2770505"/>
@@ -100,6 +103,9 @@
         <w:pStyle w:val="Prrafodelista"/>
       </w:pPr>
       <w:r>
+        <w:rPr>
+          <w:noProof/>
+        </w:rPr>
         <w:drawing>
           <wp:inline distT="0" distB="0" distL="0" distR="0" wp14:anchorId="2E792BF2" wp14:editId="56288ADA">
             <wp:extent cx="5612130" cy="1391285"/>
@@ -160,23 +166,7 @@
         <w:pStyle w:val="Prrafodelista"/>
       </w:pPr>
       <w:r>
-        <w:t>El registro 74HC595 permite convertir datos en formato serial a paralelo. Es un chip ideal para expandir las salidas digitales de nuestro Arduino/</w:t>
-      </w:r>
-      <w:proofErr w:type="spellStart"/>
-      <w:r>
-        <w:t>Pic</w:t>
-      </w:r>
-      <w:proofErr w:type="spellEnd"/>
-      <w:r>
-        <w:t xml:space="preserve">, 3 pines de Arduino pueden manejar sin problema más de 500 salidas. El 74HC595 es utilizado en la construcción de Matrices/Cubos LED, manejo de </w:t>
-      </w:r>
-      <w:proofErr w:type="spellStart"/>
-      <w:r>
-        <w:t>Relays</w:t>
-      </w:r>
-      <w:proofErr w:type="spellEnd"/>
-      <w:r>
-        <w:t xml:space="preserve"> y más.</w:t>
+        <w:t>El registro 74HC595 permite convertir datos en formato serial a paralelo. Es un chip ideal para expandir las salidas digitales de nuestro Arduino/Pic, 3 pines de Arduino pueden manejar sin problema más de 500 salidas. El 74HC595 es utilizado en la construcción de Matrices/Cubos LED, manejo de Relays y más.</w:t>
       </w:r>
       <w:r>
         <w:t xml:space="preserve"> </w:t>
@@ -225,6 +215,9 @@
         <w:pStyle w:val="Prrafodelista"/>
       </w:pPr>
       <w:r>
+        <w:rPr>
+          <w:noProof/>
+        </w:rPr>
         <w:drawing>
           <wp:inline distT="0" distB="0" distL="0" distR="0" wp14:anchorId="6306200A" wp14:editId="09697DC5">
             <wp:extent cx="5612130" cy="3401695"/>
@@ -285,6 +278,9 @@
         <w:pStyle w:val="Prrafodelista"/>
       </w:pPr>
       <w:r>
+        <w:rPr>
+          <w:noProof/>
+        </w:rPr>
         <w:drawing>
           <wp:inline distT="0" distB="0" distL="0" distR="0" wp14:anchorId="224BCDCD" wp14:editId="6F3686AF">
             <wp:extent cx="5612130" cy="2840355"/>
@@ -351,6 +347,9 @@
         <w:pStyle w:val="Prrafodelista"/>
       </w:pPr>
       <w:r>
+        <w:rPr>
+          <w:noProof/>
+        </w:rPr>
         <w:drawing>
           <wp:inline distT="0" distB="0" distL="0" distR="0" wp14:anchorId="7EC5941E" wp14:editId="3D4939EC">
             <wp:extent cx="5612130" cy="3286760"/>
@@ -410,9 +409,14 @@
           <w:rPr>
             <w:rStyle w:val="Hipervnculo"/>
           </w:rPr>
-          <w:t>https://www.tinkercad.com/things/6ohtT7kqFw1-smooth-wolt-rottis/editel?ten</w:t>
+          <w:t>https://www.tinkercad.com/things/irHOFnTuBAj-copy-of-74595-arduino-3-bytes-electgpl-subscribe-youtube-/editel?tenant=circuits</w:t>
         </w:r>
       </w:hyperlink>
+    </w:p>
+    <w:p>
+      <w:pPr>
+        <w:pStyle w:val="Prrafodelista"/>
+      </w:pPr>
     </w:p>
     <w:p>
       <w:pPr>

</xml_diff>